<commit_message>
User Profiles bearbeitet und Plattform hinzugefügt
</commit_message>
<xml_diff>
--- a/MS2/workinprogress/User Profiles.docx
+++ b/MS2/workinprogress/User Profiles.docx
@@ -1993,8 +1993,6 @@
           <w:szCs w:val="24"/>
         </w:rPr>
       </w:pPr>
-      <w:bookmarkStart w:id="0" w:name="_GoBack"/>
-      <w:bookmarkEnd w:id="0"/>
     </w:p>
     <w:p>
       <w:pPr>
@@ -2017,7 +2015,21 @@
           <w:szCs w:val="24"/>
         </w:rPr>
         <w:lastRenderedPageBreak/>
-        <w:t>Benutzer – Aquarium Neuling</w:t>
+        <w:t>Benutzer</w:t>
+      </w:r>
+      <w:r>
+        <w:rPr>
+          <w:sz w:val="24"/>
+          <w:szCs w:val="24"/>
+        </w:rPr>
+        <w:t xml:space="preserve"> – Erwachsener</w:t>
+      </w:r>
+      <w:r>
+        <w:rPr>
+          <w:sz w:val="24"/>
+          <w:szCs w:val="24"/>
+        </w:rPr>
+        <w:t xml:space="preserve"> – Aquarium Neuling</w:t>
       </w:r>
     </w:p>
     <w:p>
@@ -2241,7 +2253,7 @@
                 <w:sz w:val="24"/>
                 <w:szCs w:val="24"/>
               </w:rPr>
-              <w:t>16 – 70</w:t>
+              <w:t>18 – 65</w:t>
             </w:r>
           </w:p>
           <w:p>
@@ -2300,6 +2312,22 @@
             <w:r>
               <w:t xml:space="preserve"> oder zoologischen Bereich</w:t>
             </w:r>
+          </w:p>
+          <w:p>
+            <w:pPr>
+              <w:pStyle w:val="Listenabsatz"/>
+              <w:numPr>
+                <w:ilvl w:val="0"/>
+                <w:numId w:val="1"/>
+              </w:numPr>
+              <w:spacing w:line="240" w:lineRule="auto"/>
+              <w:rPr>
+                <w:sz w:val="24"/>
+                <w:szCs w:val="24"/>
+              </w:rPr>
+            </w:pPr>
+            <w:bookmarkStart w:id="0" w:name="_GoBack"/>
+            <w:bookmarkEnd w:id="0"/>
           </w:p>
         </w:tc>
       </w:tr>
@@ -2374,7 +2402,21 @@
           <w:sz w:val="24"/>
           <w:szCs w:val="24"/>
         </w:rPr>
-        <w:t>Benutzer – Aquarium Fortgeschritten</w:t>
+        <w:t>Benutzer</w:t>
+      </w:r>
+      <w:r>
+        <w:rPr>
+          <w:sz w:val="24"/>
+          <w:szCs w:val="24"/>
+        </w:rPr>
+        <w:t xml:space="preserve"> – Erwachsener</w:t>
+      </w:r>
+      <w:r>
+        <w:rPr>
+          <w:sz w:val="24"/>
+          <w:szCs w:val="24"/>
+        </w:rPr>
+        <w:t xml:space="preserve"> – Aquarium Fortgeschritten</w:t>
       </w:r>
     </w:p>
     <w:p>
@@ -2598,7 +2640,28 @@
                 <w:sz w:val="24"/>
                 <w:szCs w:val="24"/>
               </w:rPr>
-              <w:t>16 – 70</w:t>
+              <w:t>1</w:t>
+            </w:r>
+            <w:r>
+              <w:rPr>
+                <w:sz w:val="24"/>
+                <w:szCs w:val="24"/>
+              </w:rPr>
+              <w:t>8</w:t>
+            </w:r>
+            <w:r>
+              <w:rPr>
+                <w:sz w:val="24"/>
+                <w:szCs w:val="24"/>
+              </w:rPr>
+              <w:t xml:space="preserve"> – </w:t>
+            </w:r>
+            <w:r>
+              <w:rPr>
+                <w:sz w:val="24"/>
+                <w:szCs w:val="24"/>
+              </w:rPr>
+              <w:t>65</w:t>
             </w:r>
           </w:p>
           <w:p>
@@ -2722,6 +2785,458 @@
     <w:p>
       <w:pPr>
         <w:rPr>
+          <w:sz w:val="24"/>
+          <w:szCs w:val="24"/>
+        </w:rPr>
+      </w:pPr>
+      <w:r>
+        <w:rPr>
+          <w:sz w:val="24"/>
+          <w:szCs w:val="24"/>
+        </w:rPr>
+        <w:t xml:space="preserve">Benutzer – Erwachsener – Aquarium </w:t>
+      </w:r>
+      <w:r>
+        <w:rPr>
+          <w:sz w:val="24"/>
+          <w:szCs w:val="24"/>
+        </w:rPr>
+        <w:t>Experte</w:t>
+      </w:r>
+    </w:p>
+    <w:p>
+      <w:pPr>
+        <w:rPr>
+          <w:sz w:val="24"/>
+          <w:szCs w:val="24"/>
+        </w:rPr>
+      </w:pPr>
+    </w:p>
+    <w:tbl>
+      <w:tblPr>
+        <w:tblStyle w:val="Tabellenraster"/>
+        <w:tblW w:w="0" w:type="auto"/>
+        <w:tblInd w:w="0" w:type="dxa"/>
+        <w:tblLook w:val="04A0" w:firstRow="1" w:lastRow="0" w:firstColumn="1" w:lastColumn="0" w:noHBand="0" w:noVBand="1"/>
+      </w:tblPr>
+      <w:tblGrid>
+        <w:gridCol w:w="4531"/>
+        <w:gridCol w:w="4531"/>
+      </w:tblGrid>
+      <w:tr>
+        <w:tc>
+          <w:tcPr>
+            <w:tcW w:w="4531" w:type="dxa"/>
+            <w:tcBorders>
+              <w:top w:val="nil"/>
+              <w:left w:val="nil"/>
+              <w:bottom w:val="single" w:sz="4" w:space="0" w:color="auto"/>
+              <w:right w:val="nil"/>
+            </w:tcBorders>
+            <w:hideMark/>
+          </w:tcPr>
+          <w:p>
+            <w:pPr>
+              <w:spacing w:line="240" w:lineRule="auto"/>
+              <w:jc w:val="center"/>
+              <w:rPr>
+                <w:sz w:val="24"/>
+                <w:szCs w:val="24"/>
+              </w:rPr>
+            </w:pPr>
+            <w:r>
+              <w:rPr>
+                <w:sz w:val="24"/>
+                <w:szCs w:val="24"/>
+              </w:rPr>
+              <w:t>Merkmal</w:t>
+            </w:r>
+          </w:p>
+        </w:tc>
+        <w:tc>
+          <w:tcPr>
+            <w:tcW w:w="4531" w:type="dxa"/>
+            <w:tcBorders>
+              <w:top w:val="nil"/>
+              <w:left w:val="nil"/>
+              <w:bottom w:val="single" w:sz="4" w:space="0" w:color="auto"/>
+              <w:right w:val="nil"/>
+            </w:tcBorders>
+            <w:hideMark/>
+          </w:tcPr>
+          <w:p>
+            <w:pPr>
+              <w:spacing w:line="240" w:lineRule="auto"/>
+              <w:jc w:val="center"/>
+              <w:rPr>
+                <w:sz w:val="24"/>
+                <w:szCs w:val="24"/>
+              </w:rPr>
+            </w:pPr>
+            <w:r>
+              <w:rPr>
+                <w:sz w:val="24"/>
+                <w:szCs w:val="24"/>
+              </w:rPr>
+              <w:t>Merkmalsausprägung</w:t>
+            </w:r>
+          </w:p>
+        </w:tc>
+      </w:tr>
+      <w:tr>
+        <w:tc>
+          <w:tcPr>
+            <w:tcW w:w="4531" w:type="dxa"/>
+            <w:tcBorders>
+              <w:top w:val="single" w:sz="4" w:space="0" w:color="auto"/>
+              <w:left w:val="single" w:sz="4" w:space="0" w:color="auto"/>
+              <w:bottom w:val="single" w:sz="4" w:space="0" w:color="auto"/>
+              <w:right w:val="single" w:sz="4" w:space="0" w:color="auto"/>
+            </w:tcBorders>
+          </w:tcPr>
+          <w:p>
+            <w:pPr>
+              <w:spacing w:line="240" w:lineRule="auto"/>
+              <w:rPr>
+                <w:sz w:val="24"/>
+                <w:szCs w:val="24"/>
+              </w:rPr>
+            </w:pPr>
+            <w:r>
+              <w:rPr>
+                <w:sz w:val="24"/>
+                <w:szCs w:val="24"/>
+              </w:rPr>
+              <w:t>1. Demografisch</w:t>
+            </w:r>
+          </w:p>
+          <w:p>
+            <w:pPr>
+              <w:spacing w:line="240" w:lineRule="auto"/>
+              <w:rPr>
+                <w:sz w:val="24"/>
+                <w:szCs w:val="24"/>
+              </w:rPr>
+            </w:pPr>
+          </w:p>
+          <w:p>
+            <w:pPr>
+              <w:spacing w:line="240" w:lineRule="auto"/>
+              <w:rPr>
+                <w:sz w:val="24"/>
+                <w:szCs w:val="24"/>
+              </w:rPr>
+            </w:pPr>
+            <w:r>
+              <w:rPr>
+                <w:sz w:val="24"/>
+                <w:szCs w:val="24"/>
+              </w:rPr>
+              <w:t>Alter</w:t>
+            </w:r>
+          </w:p>
+          <w:p>
+            <w:pPr>
+              <w:spacing w:line="240" w:lineRule="auto"/>
+              <w:rPr>
+                <w:sz w:val="24"/>
+                <w:szCs w:val="24"/>
+              </w:rPr>
+            </w:pPr>
+            <w:r>
+              <w:rPr>
+                <w:sz w:val="24"/>
+                <w:szCs w:val="24"/>
+              </w:rPr>
+              <w:t>Geschlecht</w:t>
+            </w:r>
+          </w:p>
+          <w:p>
+            <w:pPr>
+              <w:spacing w:line="240" w:lineRule="auto"/>
+              <w:rPr>
+                <w:sz w:val="24"/>
+                <w:szCs w:val="24"/>
+              </w:rPr>
+            </w:pPr>
+            <w:r>
+              <w:rPr>
+                <w:sz w:val="24"/>
+                <w:szCs w:val="24"/>
+              </w:rPr>
+              <w:t>Wohnort</w:t>
+            </w:r>
+          </w:p>
+          <w:p>
+            <w:pPr>
+              <w:spacing w:line="240" w:lineRule="auto"/>
+              <w:rPr>
+                <w:sz w:val="24"/>
+                <w:szCs w:val="24"/>
+              </w:rPr>
+            </w:pPr>
+            <w:r>
+              <w:rPr>
+                <w:sz w:val="24"/>
+                <w:szCs w:val="24"/>
+              </w:rPr>
+              <w:t>Sozial-ökonomischer Status</w:t>
+            </w:r>
+          </w:p>
+        </w:tc>
+        <w:tc>
+          <w:tcPr>
+            <w:tcW w:w="4531" w:type="dxa"/>
+            <w:tcBorders>
+              <w:top w:val="single" w:sz="4" w:space="0" w:color="auto"/>
+              <w:left w:val="single" w:sz="4" w:space="0" w:color="auto"/>
+              <w:bottom w:val="single" w:sz="4" w:space="0" w:color="auto"/>
+              <w:right w:val="single" w:sz="4" w:space="0" w:color="auto"/>
+            </w:tcBorders>
+          </w:tcPr>
+          <w:p>
+            <w:pPr>
+              <w:spacing w:line="240" w:lineRule="auto"/>
+              <w:rPr>
+                <w:sz w:val="24"/>
+                <w:szCs w:val="24"/>
+              </w:rPr>
+            </w:pPr>
+          </w:p>
+          <w:p>
+            <w:pPr>
+              <w:spacing w:line="240" w:lineRule="auto"/>
+              <w:rPr>
+                <w:sz w:val="24"/>
+                <w:szCs w:val="24"/>
+              </w:rPr>
+            </w:pPr>
+          </w:p>
+          <w:p>
+            <w:pPr>
+              <w:spacing w:line="240" w:lineRule="auto"/>
+              <w:rPr>
+                <w:sz w:val="24"/>
+                <w:szCs w:val="24"/>
+              </w:rPr>
+            </w:pPr>
+            <w:r>
+              <w:rPr>
+                <w:sz w:val="24"/>
+                <w:szCs w:val="24"/>
+              </w:rPr>
+              <w:t>18 – 65</w:t>
+            </w:r>
+          </w:p>
+          <w:p>
+            <w:pPr>
+              <w:spacing w:line="240" w:lineRule="auto"/>
+              <w:rPr>
+                <w:sz w:val="24"/>
+                <w:szCs w:val="24"/>
+              </w:rPr>
+            </w:pPr>
+            <w:r>
+              <w:rPr>
+                <w:sz w:val="24"/>
+                <w:szCs w:val="24"/>
+              </w:rPr>
+              <w:t>Männlich / Weiblich</w:t>
+            </w:r>
+          </w:p>
+          <w:p>
+            <w:pPr>
+              <w:spacing w:line="240" w:lineRule="auto"/>
+              <w:rPr>
+                <w:sz w:val="24"/>
+                <w:szCs w:val="24"/>
+              </w:rPr>
+            </w:pPr>
+            <w:r>
+              <w:rPr>
+                <w:sz w:val="24"/>
+                <w:szCs w:val="24"/>
+              </w:rPr>
+              <w:t>Deutschland</w:t>
+            </w:r>
+          </w:p>
+          <w:p>
+            <w:pPr>
+              <w:pStyle w:val="Listenabsatz"/>
+              <w:numPr>
+                <w:ilvl w:val="0"/>
+                <w:numId w:val="1"/>
+              </w:numPr>
+              <w:spacing w:line="240" w:lineRule="auto"/>
+              <w:rPr>
+                <w:sz w:val="24"/>
+                <w:szCs w:val="24"/>
+              </w:rPr>
+            </w:pPr>
+            <w:r>
+              <w:t xml:space="preserve">Beruf / Ausbildung / Studium im </w:t>
+            </w:r>
+            <w:proofErr w:type="spellStart"/>
+            <w:r>
+              <w:t>aquaristischen</w:t>
+            </w:r>
+            <w:proofErr w:type="spellEnd"/>
+            <w:r>
+              <w:t xml:space="preserve"> oder zoologischen Bereich</w:t>
+            </w:r>
+          </w:p>
+        </w:tc>
+      </w:tr>
+      <w:tr>
+        <w:tc>
+          <w:tcPr>
+            <w:tcW w:w="4531" w:type="dxa"/>
+            <w:tcBorders>
+              <w:top w:val="single" w:sz="4" w:space="0" w:color="auto"/>
+              <w:left w:val="single" w:sz="4" w:space="0" w:color="auto"/>
+              <w:bottom w:val="single" w:sz="4" w:space="0" w:color="auto"/>
+              <w:right w:val="single" w:sz="4" w:space="0" w:color="auto"/>
+            </w:tcBorders>
+          </w:tcPr>
+          <w:p>
+            <w:pPr>
+              <w:spacing w:line="240" w:lineRule="auto"/>
+              <w:rPr>
+                <w:sz w:val="24"/>
+                <w:szCs w:val="24"/>
+              </w:rPr>
+            </w:pPr>
+          </w:p>
+        </w:tc>
+        <w:tc>
+          <w:tcPr>
+            <w:tcW w:w="4531" w:type="dxa"/>
+            <w:tcBorders>
+              <w:top w:val="single" w:sz="4" w:space="0" w:color="auto"/>
+              <w:left w:val="single" w:sz="4" w:space="0" w:color="auto"/>
+              <w:bottom w:val="single" w:sz="4" w:space="0" w:color="auto"/>
+              <w:right w:val="single" w:sz="4" w:space="0" w:color="auto"/>
+            </w:tcBorders>
+          </w:tcPr>
+          <w:p>
+            <w:pPr>
+              <w:spacing w:line="240" w:lineRule="auto"/>
+              <w:rPr>
+                <w:sz w:val="24"/>
+                <w:szCs w:val="24"/>
+              </w:rPr>
+            </w:pPr>
+          </w:p>
+        </w:tc>
+      </w:tr>
+    </w:tbl>
+    <w:p>
+      <w:pPr>
+        <w:rPr>
+          <w:sz w:val="24"/>
+          <w:szCs w:val="24"/>
+        </w:rPr>
+      </w:pPr>
+    </w:p>
+    <w:p>
+      <w:pPr>
+        <w:rPr>
+          <w:sz w:val="24"/>
+          <w:szCs w:val="24"/>
+        </w:rPr>
+      </w:pPr>
+    </w:p>
+    <w:p>
+      <w:pPr>
+        <w:rPr>
+          <w:sz w:val="24"/>
+          <w:szCs w:val="24"/>
+        </w:rPr>
+      </w:pPr>
+    </w:p>
+    <w:p>
+      <w:pPr>
+        <w:rPr>
+          <w:sz w:val="24"/>
+          <w:szCs w:val="24"/>
+        </w:rPr>
+      </w:pPr>
+    </w:p>
+    <w:p>
+      <w:pPr>
+        <w:rPr>
+          <w:sz w:val="24"/>
+          <w:szCs w:val="24"/>
+        </w:rPr>
+      </w:pPr>
+    </w:p>
+    <w:p>
+      <w:pPr>
+        <w:rPr>
+          <w:sz w:val="24"/>
+          <w:szCs w:val="24"/>
+        </w:rPr>
+      </w:pPr>
+    </w:p>
+    <w:p>
+      <w:pPr>
+        <w:rPr>
+          <w:sz w:val="24"/>
+          <w:szCs w:val="24"/>
+        </w:rPr>
+      </w:pPr>
+    </w:p>
+    <w:p>
+      <w:pPr>
+        <w:rPr>
+          <w:sz w:val="24"/>
+          <w:szCs w:val="24"/>
+        </w:rPr>
+      </w:pPr>
+    </w:p>
+    <w:p>
+      <w:pPr>
+        <w:rPr>
+          <w:sz w:val="24"/>
+          <w:szCs w:val="24"/>
+        </w:rPr>
+      </w:pPr>
+    </w:p>
+    <w:p>
+      <w:pPr>
+        <w:rPr>
+          <w:sz w:val="24"/>
+          <w:szCs w:val="24"/>
+        </w:rPr>
+      </w:pPr>
+    </w:p>
+    <w:p>
+      <w:pPr>
+        <w:rPr>
+          <w:sz w:val="24"/>
+          <w:szCs w:val="24"/>
+        </w:rPr>
+      </w:pPr>
+    </w:p>
+    <w:p>
+      <w:pPr>
+        <w:rPr>
+          <w:sz w:val="24"/>
+          <w:szCs w:val="24"/>
+        </w:rPr>
+      </w:pPr>
+    </w:p>
+    <w:p>
+      <w:pPr>
+        <w:rPr>
+          <w:sz w:val="24"/>
+          <w:szCs w:val="24"/>
+        </w:rPr>
+      </w:pPr>
+    </w:p>
+    <w:p>
+      <w:pPr>
+        <w:rPr>
           <w:sz w:val="32"/>
           <w:szCs w:val="32"/>
         </w:rPr>
@@ -2834,7 +3349,25 @@
             <w:sz w:val="24"/>
             <w:szCs w:val="24"/>
           </w:rPr>
-          <w:t>https://de.statista.com/statistik/daten/studie/1104/umfrage/smartphone-nutzung-durch-kinder-und-jugendliche-nach-altersgruppen/</w:t>
+          <w:t>https://de.statista.com/statistik/daten/</w:t>
+        </w:r>
+        <w:r>
+          <w:rPr>
+            <w:rStyle w:val="Hyperlink"/>
+            <w:rFonts w:cstheme="minorHAnsi"/>
+            <w:sz w:val="24"/>
+            <w:szCs w:val="24"/>
+          </w:rPr>
+          <w:t>s</w:t>
+        </w:r>
+        <w:r>
+          <w:rPr>
+            <w:rStyle w:val="Hyperlink"/>
+            <w:rFonts w:cstheme="minorHAnsi"/>
+            <w:sz w:val="24"/>
+            <w:szCs w:val="24"/>
+          </w:rPr>
+          <w:t>tudie/1104/umfrage/smartphone-nutzung-durch-kinder-und-jugendliche-nach-altersgruppen/</w:t>
         </w:r>
       </w:hyperlink>
     </w:p>
@@ -3607,6 +4140,18 @@
       <w:u w:val="single"/>
     </w:rPr>
   </w:style>
+  <w:style w:type="character" w:styleId="BesuchterLink">
+    <w:name w:val="FollowedHyperlink"/>
+    <w:basedOn w:val="Absatz-Standardschriftart"/>
+    <w:uiPriority w:val="99"/>
+    <w:semiHidden/>
+    <w:unhideWhenUsed/>
+    <w:rsid w:val="00E16BC9"/>
+    <w:rPr>
+      <w:color w:val="954F72" w:themeColor="followedHyperlink"/>
+      <w:u w:val="single"/>
+    </w:rPr>
+  </w:style>
 </w:styles>
 </file>
 

</xml_diff>